<commit_message>
Regressão utilizando Arvores de decisão
</commit_message>
<xml_diff>
--- a/Anotações inteligência artificial.docx
+++ b/Anotações inteligência artificial.docx
@@ -66,21 +66,8 @@
           <w:numId w:val="1"/>
         </w:numPr>
       </w:pPr>
-      <w:proofErr w:type="spellStart"/>
-      <w:r>
-        <w:t>Semi-estruturados</w:t>
-      </w:r>
-      <w:proofErr w:type="spellEnd"/>
-      <w:r>
-        <w:t xml:space="preserve"> = Dados em uma </w:t>
-      </w:r>
-      <w:proofErr w:type="gramStart"/>
-      <w:r>
-        <w:t>tabela</w:t>
-      </w:r>
-      <w:proofErr w:type="gramEnd"/>
-      <w:r>
-        <w:t xml:space="preserve"> mas ainda não organizados.</w:t>
+      <w:r>
+        <w:t>Semi-estruturados = Dados em uma tabela mas ainda não organizados.</w:t>
       </w:r>
     </w:p>
     <w:p>
@@ -92,20 +79,7 @@
         </w:numPr>
       </w:pPr>
       <w:r>
-        <w:t xml:space="preserve">Não estruturados = Arquivos não organizados (PDF, </w:t>
-      </w:r>
-      <w:proofErr w:type="gramStart"/>
-      <w:r>
-        <w:t xml:space="preserve">Jornal, </w:t>
-      </w:r>
-      <w:proofErr w:type="spellStart"/>
-      <w:r>
-        <w:t>etc</w:t>
-      </w:r>
-      <w:proofErr w:type="spellEnd"/>
-      <w:proofErr w:type="gramEnd"/>
-      <w:r>
-        <w:t>).</w:t>
+        <w:t>Não estruturados = Arquivos não organizados (PDF, Jornal, etc).</w:t>
       </w:r>
     </w:p>
     <w:p/>
@@ -123,25 +97,7 @@
           <w:sz w:val="28"/>
           <w:szCs w:val="28"/>
         </w:rPr>
-        <w:t xml:space="preserve">Data </w:t>
-      </w:r>
-      <w:proofErr w:type="spellStart"/>
-      <w:r>
-        <w:rPr>
-          <w:b/>
-          <w:sz w:val="28"/>
-          <w:szCs w:val="28"/>
-        </w:rPr>
-        <w:t>Crawler</w:t>
-      </w:r>
-      <w:proofErr w:type="spellEnd"/>
-      <w:r>
-        <w:rPr>
-          <w:b/>
-          <w:sz w:val="28"/>
-          <w:szCs w:val="28"/>
-        </w:rPr>
-        <w:t>:</w:t>
+        <w:t>Data Crawler:</w:t>
       </w:r>
     </w:p>
     <w:p>
@@ -194,11 +150,9 @@
           <w:numId w:val="2"/>
         </w:numPr>
       </w:pPr>
-      <w:proofErr w:type="spellStart"/>
       <w:r>
         <w:t>Cluestering</w:t>
       </w:r>
-      <w:proofErr w:type="spellEnd"/>
     </w:p>
     <w:p>
       <w:pPr>
@@ -209,13 +163,8 @@
         </w:numPr>
       </w:pPr>
       <w:r>
-        <w:t xml:space="preserve">Regressão / </w:t>
-      </w:r>
-      <w:proofErr w:type="spellStart"/>
-      <w:r>
-        <w:t>Forecasting</w:t>
-      </w:r>
-      <w:proofErr w:type="spellEnd"/>
+        <w:t>Regressão / Forecasting</w:t>
+      </w:r>
     </w:p>
     <w:p>
       <w:pPr>
@@ -240,18 +189,8 @@
           <w:sz w:val="28"/>
           <w:szCs w:val="28"/>
         </w:rPr>
-        <w:t xml:space="preserve">Data </w:t>
-      </w:r>
-      <w:proofErr w:type="spellStart"/>
-      <w:r>
-        <w:rPr>
-          <w:b/>
-          <w:sz w:val="28"/>
-          <w:szCs w:val="28"/>
-        </w:rPr>
-        <w:t>Preparation</w:t>
-      </w:r>
-      <w:proofErr w:type="spellEnd"/>
+        <w:t>Data Preparation</w:t>
+      </w:r>
       <w:r>
         <w:rPr>
           <w:b/>
@@ -293,16 +232,8 @@
         <w:rPr>
           <w:b/>
         </w:rPr>
-        <w:t xml:space="preserve">Data </w:t>
-      </w:r>
-      <w:proofErr w:type="spellStart"/>
-      <w:r>
-        <w:rPr>
-          <w:b/>
-        </w:rPr>
-        <w:t>cleaning</w:t>
-      </w:r>
-      <w:proofErr w:type="spellEnd"/>
+        <w:t>Data cleaning</w:t>
+      </w:r>
     </w:p>
     <w:p>
       <w:pPr>
@@ -323,14 +254,12 @@
           <w:b/>
         </w:rPr>
       </w:pPr>
-      <w:proofErr w:type="spellStart"/>
       <w:r>
         <w:t>Outliers</w:t>
       </w:r>
       <w:r>
         <w:t>c</w:t>
       </w:r>
-      <w:proofErr w:type="spellEnd"/>
     </w:p>
     <w:p>
       <w:pPr>
@@ -343,11 +272,9 @@
           <w:b/>
         </w:rPr>
       </w:pPr>
-      <w:proofErr w:type="spellStart"/>
       <w:r>
         <w:t>Duplicated</w:t>
       </w:r>
-      <w:proofErr w:type="spellEnd"/>
     </w:p>
     <w:p>
       <w:pPr>
@@ -360,11 +287,9 @@
           <w:b/>
         </w:rPr>
       </w:pPr>
-      <w:proofErr w:type="spellStart"/>
       <w:r>
         <w:t>Nulls</w:t>
       </w:r>
-      <w:proofErr w:type="spellEnd"/>
     </w:p>
     <w:p>
       <w:pPr>
@@ -377,11 +302,9 @@
           <w:b/>
         </w:rPr>
       </w:pPr>
-      <w:proofErr w:type="spellStart"/>
       <w:r>
         <w:t>Blanks</w:t>
       </w:r>
-      <w:proofErr w:type="spellEnd"/>
     </w:p>
     <w:p>
       <w:pPr>
@@ -404,16 +327,8 @@
         <w:rPr>
           <w:b/>
         </w:rPr>
-        <w:t xml:space="preserve">ta </w:t>
-      </w:r>
-      <w:proofErr w:type="spellStart"/>
-      <w:r>
-        <w:rPr>
-          <w:b/>
-        </w:rPr>
-        <w:t>transformation</w:t>
-      </w:r>
-      <w:proofErr w:type="spellEnd"/>
+        <w:t>ta transformation</w:t>
+      </w:r>
     </w:p>
     <w:p>
       <w:pPr>
@@ -430,16 +345,8 @@
         <w:rPr>
           <w:b/>
         </w:rPr>
-        <w:t xml:space="preserve">Data </w:t>
-      </w:r>
-      <w:proofErr w:type="spellStart"/>
-      <w:r>
-        <w:rPr>
-          <w:b/>
-        </w:rPr>
-        <w:t>discretization</w:t>
-      </w:r>
-      <w:proofErr w:type="spellEnd"/>
+        <w:t>Data discretization</w:t>
+      </w:r>
     </w:p>
     <w:p>
       <w:pPr>
@@ -456,16 +363,8 @@
         <w:rPr>
           <w:b/>
         </w:rPr>
-        <w:t xml:space="preserve">Data </w:t>
-      </w:r>
-      <w:proofErr w:type="spellStart"/>
-      <w:r>
-        <w:rPr>
-          <w:b/>
-        </w:rPr>
-        <w:t>scaling</w:t>
-      </w:r>
-      <w:proofErr w:type="spellEnd"/>
+        <w:t>Data scaling</w:t>
+      </w:r>
     </w:p>
     <w:p>
       <w:pPr>
@@ -482,16 +381,8 @@
         <w:rPr>
           <w:b/>
         </w:rPr>
-        <w:t xml:space="preserve">Data </w:t>
-      </w:r>
-      <w:proofErr w:type="spellStart"/>
-      <w:r>
-        <w:rPr>
-          <w:b/>
-        </w:rPr>
-        <w:t>reduction</w:t>
-      </w:r>
-      <w:proofErr w:type="spellEnd"/>
+        <w:t>Data reduction</w:t>
+      </w:r>
     </w:p>
     <w:p>
       <w:pPr>
@@ -764,15 +655,7 @@
         <w:t xml:space="preserve">Desvio simples = </w:t>
       </w:r>
       <w:r>
-        <w:t xml:space="preserve">(Cada </w:t>
-      </w:r>
-      <w:proofErr w:type="gramStart"/>
-      <w:r>
-        <w:t>valor)X</w:t>
-      </w:r>
-      <w:proofErr w:type="gramEnd"/>
-      <w:r>
-        <w:t xml:space="preserve"> - (media)_X</w:t>
+        <w:t>(Cada valor)X - (media)_X</w:t>
       </w:r>
     </w:p>
     <w:p>
@@ -788,15 +671,7 @@
         <w:t xml:space="preserve">Amplitude = </w:t>
       </w:r>
       <w:r>
-        <w:t xml:space="preserve">(Num </w:t>
-      </w:r>
-      <w:proofErr w:type="gramStart"/>
-      <w:r>
-        <w:t>maior)N</w:t>
-      </w:r>
-      <w:proofErr w:type="gramEnd"/>
-      <w:r>
-        <w:t>&gt; - (Num menor)N&lt;</w:t>
+        <w:t>(Num maior)N&gt; - (Num menor)N&lt;</w:t>
       </w:r>
     </w:p>
     <w:p>
@@ -849,23 +724,7 @@
     </w:p>
     <w:p>
       <w:r>
-        <w:t xml:space="preserve">PCA (Principal </w:t>
-      </w:r>
-      <w:proofErr w:type="spellStart"/>
-      <w:r>
-        <w:t>Component</w:t>
-      </w:r>
-      <w:proofErr w:type="spellEnd"/>
-      <w:r>
-        <w:t xml:space="preserve"> </w:t>
-      </w:r>
-      <w:proofErr w:type="spellStart"/>
-      <w:r>
-        <w:t>Analysis</w:t>
-      </w:r>
-      <w:proofErr w:type="spellEnd"/>
-      <w:r>
-        <w:t>)</w:t>
+        <w:t>PCA (Principal Component Analysis)</w:t>
       </w:r>
     </w:p>
     <w:p>
@@ -889,17 +748,7 @@
         </w:numPr>
       </w:pPr>
       <w:r>
-        <w:t xml:space="preserve">Um dos principais algoritmos de aprendizagem de </w:t>
-      </w:r>
-      <w:proofErr w:type="spellStart"/>
-      <w:proofErr w:type="gramStart"/>
-      <w:r>
-        <w:t>maquina</w:t>
-      </w:r>
-      <w:proofErr w:type="spellEnd"/>
-      <w:proofErr w:type="gramEnd"/>
-      <w:r>
-        <w:t xml:space="preserve"> não supervisionada</w:t>
+        <w:t>Um dos principais algoritmos de aprendizagem de maquina não supervisionada</w:t>
       </w:r>
     </w:p>
     <w:p>
@@ -969,17 +818,7 @@
         </w:numPr>
       </w:pPr>
       <w:r>
-        <w:t xml:space="preserve">O usuário pode escolher o </w:t>
-      </w:r>
-      <w:proofErr w:type="spellStart"/>
-      <w:proofErr w:type="gramStart"/>
-      <w:r>
-        <w:t>numero</w:t>
-      </w:r>
-      <w:proofErr w:type="spellEnd"/>
-      <w:proofErr w:type="gramEnd"/>
-      <w:r>
-        <w:t xml:space="preserve"> de </w:t>
+        <w:t xml:space="preserve">O usuário pode escolher o numero de </w:t>
       </w:r>
       <w:r>
         <w:rPr>
@@ -1008,43 +847,7 @@
           <w:sz w:val="28"/>
           <w:szCs w:val="28"/>
         </w:rPr>
-        <w:t xml:space="preserve">LDA (Linear </w:t>
-      </w:r>
-      <w:proofErr w:type="spellStart"/>
-      <w:r>
-        <w:rPr>
-          <w:b/>
-          <w:sz w:val="28"/>
-          <w:szCs w:val="28"/>
-        </w:rPr>
-        <w:t>Discriminant</w:t>
-      </w:r>
-      <w:proofErr w:type="spellEnd"/>
-      <w:r>
-        <w:rPr>
-          <w:b/>
-          <w:sz w:val="28"/>
-          <w:szCs w:val="28"/>
-        </w:rPr>
-        <w:t xml:space="preserve"> </w:t>
-      </w:r>
-      <w:proofErr w:type="spellStart"/>
-      <w:r>
-        <w:rPr>
-          <w:b/>
-          <w:sz w:val="28"/>
-          <w:szCs w:val="28"/>
-        </w:rPr>
-        <w:t>Analysis</w:t>
-      </w:r>
-      <w:proofErr w:type="spellEnd"/>
-      <w:r>
-        <w:rPr>
-          <w:b/>
-          <w:sz w:val="28"/>
-          <w:szCs w:val="28"/>
-        </w:rPr>
-        <w:t>)</w:t>
+        <w:t>LDA (Linear Discriminant Analysis)</w:t>
       </w:r>
     </w:p>
     <w:p>
@@ -1129,8 +932,6 @@
         </w:rPr>
         <w:t>Kernel PCA</w:t>
       </w:r>
-      <w:bookmarkStart w:id="0" w:name="_GoBack"/>
-      <w:bookmarkEnd w:id="0"/>
     </w:p>
     <w:p>
       <w:pPr>
@@ -1189,7 +990,6 @@
           <w:szCs w:val="28"/>
         </w:rPr>
       </w:pPr>
-      <w:proofErr w:type="spellStart"/>
       <w:r>
         <w:rPr>
           <w:b/>
@@ -1198,29 +998,8 @@
           <w:szCs w:val="28"/>
         </w:rPr>
         <w:lastRenderedPageBreak/>
-        <w:t>Naive</w:t>
-      </w:r>
-      <w:proofErr w:type="spellEnd"/>
-      <w:r>
-        <w:rPr>
-          <w:b/>
-          <w:bCs/>
-          <w:sz w:val="28"/>
-          <w:szCs w:val="28"/>
-        </w:rPr>
-        <w:t xml:space="preserve"> </w:t>
-      </w:r>
-      <w:proofErr w:type="spellStart"/>
-      <w:r>
-        <w:rPr>
-          <w:b/>
-          <w:bCs/>
-          <w:sz w:val="28"/>
-          <w:szCs w:val="28"/>
-        </w:rPr>
-        <w:t>bayes</w:t>
-      </w:r>
-      <w:proofErr w:type="spellEnd"/>
+        <w:t>Naive bayes</w:t>
+      </w:r>
     </w:p>
     <w:p>
       <w:r>
@@ -1306,11 +1085,9 @@
       <w:pPr>
         <w:ind w:firstLine="708"/>
       </w:pPr>
-      <w:proofErr w:type="gramStart"/>
-      <w:r>
-        <w:t>Calculo</w:t>
-      </w:r>
-      <w:proofErr w:type="gramEnd"/>
+      <w:r>
+        <w:t>Cálculo</w:t>
+      </w:r>
       <w:r>
         <w:t xml:space="preserve"> entropia e ganho de informação.</w:t>
       </w:r>
@@ -1386,32 +1163,42 @@
     </w:p>
     <w:p>
       <w:pPr>
-        <w:rPr>
-          <w:b/>
-          <w:bCs/>
-          <w:sz w:val="28"/>
-          <w:szCs w:val="28"/>
-        </w:rPr>
-      </w:pPr>
-      <w:proofErr w:type="spellStart"/>
-      <w:r>
-        <w:rPr>
-          <w:b/>
-          <w:bCs/>
-          <w:sz w:val="28"/>
-          <w:szCs w:val="28"/>
-        </w:rPr>
-        <w:t>Random</w:t>
-      </w:r>
-      <w:proofErr w:type="spellEnd"/>
-      <w:r>
-        <w:rPr>
-          <w:b/>
-          <w:bCs/>
-          <w:sz w:val="28"/>
-          <w:szCs w:val="28"/>
-        </w:rPr>
-        <w:t xml:space="preserve"> Forest</w:t>
+        <w:ind w:firstLine="708"/>
+      </w:pPr>
+      <w:r>
+        <w:t>Entropia = Verifica a aleatoriedade dos dados.</w:t>
+      </w:r>
+    </w:p>
+    <w:p>
+      <w:pPr>
+        <w:ind w:firstLine="708"/>
+      </w:pPr>
+      <w:r>
+        <w:t>Ganho de informação = Verifica o quanto de informação cada coluna</w:t>
+      </w:r>
+      <w:r>
+        <w:t xml:space="preserve"> tem para todas as colunas.</w:t>
+      </w:r>
+      <w:bookmarkStart w:id="0" w:name="_GoBack"/>
+      <w:bookmarkEnd w:id="0"/>
+    </w:p>
+    <w:p>
+      <w:pPr>
+        <w:rPr>
+          <w:b/>
+          <w:bCs/>
+          <w:sz w:val="28"/>
+          <w:szCs w:val="28"/>
+        </w:rPr>
+      </w:pPr>
+      <w:r>
+        <w:rPr>
+          <w:b/>
+          <w:bCs/>
+          <w:sz w:val="28"/>
+          <w:szCs w:val="28"/>
+        </w:rPr>
+        <w:t>Random Forest</w:t>
       </w:r>
       <w:r>
         <w:rPr>
@@ -1433,15 +1220,7 @@
     </w:p>
     <w:p>
       <w:r>
-        <w:t xml:space="preserve">O conceito de aprendizagem é de Ensemble </w:t>
-      </w:r>
-      <w:proofErr w:type="spellStart"/>
-      <w:r>
-        <w:t>learning</w:t>
-      </w:r>
-      <w:proofErr w:type="spellEnd"/>
-      <w:r>
-        <w:t xml:space="preserve"> (Aprendizagem em conjunto).</w:t>
+        <w:t>O conceito de aprendizagem é de Ensemble learning (Aprendizagem em conjunto).</w:t>
       </w:r>
     </w:p>
     <w:p>
@@ -1476,7 +1255,6 @@
         </w:rPr>
         <w:t xml:space="preserve">Conceito do nome </w:t>
       </w:r>
-      <w:proofErr w:type="spellStart"/>
       <w:r>
         <w:rPr>
           <w:b/>
@@ -1486,9 +1264,8 @@
           <w:sz w:val="24"/>
           <w:szCs w:val="24"/>
         </w:rPr>
-        <w:t>Random</w:t>
-      </w:r>
-      <w:proofErr w:type="spellEnd"/>
+        <w:t>Random Fores</w:t>
+      </w:r>
       <w:r>
         <w:rPr>
           <w:b/>
@@ -1498,8 +1275,10 @@
           <w:sz w:val="24"/>
           <w:szCs w:val="24"/>
         </w:rPr>
-        <w:t xml:space="preserve"> Fores</w:t>
-      </w:r>
+        <w:t>:</w:t>
+      </w:r>
+    </w:p>
+    <w:p>
       <w:r>
         <w:rPr>
           <w:b/>
@@ -1509,102 +1288,48 @@
           <w:sz w:val="24"/>
           <w:szCs w:val="24"/>
         </w:rPr>
-        <w:t>:</w:t>
-      </w:r>
-    </w:p>
-    <w:p>
+        <w:tab/>
+      </w:r>
+      <w:r>
+        <w:t>Random (Randomico)</w:t>
+      </w:r>
+      <w:r>
+        <w:t>.</w:t>
+      </w:r>
+    </w:p>
+    <w:p>
+      <w:pPr>
+        <w:ind w:firstLine="708"/>
+      </w:pPr>
+      <w:r>
+        <w:t>Escolhe de forma aleatória K</w:t>
+      </w:r>
+      <w:r>
+        <w:t xml:space="preserve"> (Onde K é o numero de atributos)</w:t>
+      </w:r>
+      <w:r>
+        <w:t xml:space="preserve"> atributos para comparação da métrica de pureza / impureza.</w:t>
+      </w:r>
+    </w:p>
+    <w:p>
+      <w:r>
+        <w:tab/>
+        <w:t xml:space="preserve">Calculo: </w:t>
+      </w:r>
+    </w:p>
+    <w:p>
+      <w:pPr>
+        <w:ind w:firstLine="708"/>
+      </w:pPr>
       <w:r>
         <w:rPr>
           <w:b/>
           <w:bCs/>
           <w:i/>
           <w:iCs/>
-          <w:sz w:val="24"/>
-          <w:szCs w:val="24"/>
-        </w:rPr>
-        <w:tab/>
-      </w:r>
-      <w:proofErr w:type="spellStart"/>
-      <w:r>
-        <w:t>Random</w:t>
-      </w:r>
-      <w:proofErr w:type="spellEnd"/>
-      <w:r>
-        <w:t xml:space="preserve"> (</w:t>
-      </w:r>
-      <w:proofErr w:type="spellStart"/>
-      <w:r>
-        <w:t>Randomico</w:t>
-      </w:r>
-      <w:proofErr w:type="spellEnd"/>
-      <w:r>
-        <w:t>)</w:t>
-      </w:r>
-      <w:r>
-        <w:t>.</w:t>
-      </w:r>
-    </w:p>
-    <w:p>
-      <w:pPr>
-        <w:ind w:firstLine="708"/>
-      </w:pPr>
-      <w:r>
-        <w:t>Escolhe de forma aleatória K</w:t>
-      </w:r>
-      <w:r>
-        <w:t xml:space="preserve"> (Onde K é o </w:t>
-      </w:r>
-      <w:proofErr w:type="spellStart"/>
-      <w:proofErr w:type="gramStart"/>
-      <w:r>
-        <w:t>numero</w:t>
-      </w:r>
-      <w:proofErr w:type="spellEnd"/>
-      <w:proofErr w:type="gramEnd"/>
-      <w:r>
-        <w:t xml:space="preserve"> de atributos)</w:t>
-      </w:r>
-      <w:r>
-        <w:t xml:space="preserve"> atributos para comparação da métrica de pureza / impureza.</w:t>
-      </w:r>
-    </w:p>
-    <w:p>
-      <w:r>
-        <w:tab/>
-      </w:r>
-      <w:proofErr w:type="gramStart"/>
-      <w:r>
-        <w:t>Calculo</w:t>
-      </w:r>
-      <w:proofErr w:type="gramEnd"/>
-      <w:r>
-        <w:t xml:space="preserve">: </w:t>
-      </w:r>
-    </w:p>
-    <w:p>
-      <w:pPr>
-        <w:ind w:firstLine="708"/>
-      </w:pPr>
-      <w:r>
-        <w:rPr>
-          <w:b/>
-          <w:bCs/>
-          <w:i/>
-          <w:iCs/>
-        </w:rPr>
-        <w:t xml:space="preserve">Impureza de </w:t>
-      </w:r>
-      <w:proofErr w:type="spellStart"/>
-      <w:r>
-        <w:rPr>
-          <w:b/>
-          <w:bCs/>
-          <w:i/>
-          <w:iCs/>
-        </w:rPr>
-        <w:t>gini</w:t>
-      </w:r>
-      <w:proofErr w:type="spellEnd"/>
+        </w:rPr>
+        <w:t>Impureza de gini</w:t>
+      </w:r>
       <w:r>
         <w:t xml:space="preserve"> = Mede a impureza de D, de uma </w:t>
       </w:r>
@@ -1612,13 +1337,8 @@
         <w:t>partição</w:t>
       </w:r>
       <w:r>
-        <w:t xml:space="preserve"> de dados ou de um conjunto de </w:t>
-      </w:r>
-      <w:proofErr w:type="spellStart"/>
-      <w:r>
-        <w:t>tuplas</w:t>
-      </w:r>
-      <w:proofErr w:type="spellEnd"/>
+        <w:t xml:space="preserve"> de dados ou de um conjunto de tuplas</w:t>
+      </w:r>
       <w:r>
         <w:t xml:space="preserve"> (Linha)</w:t>
       </w:r>
@@ -1692,13 +1412,12 @@
         <w:ind w:firstLine="708"/>
       </w:pPr>
       <w:r>
+        <w:lastRenderedPageBreak/>
         <w:t xml:space="preserve">onde </w:t>
       </w:r>
-      <w:proofErr w:type="spellStart"/>
       <w:r>
         <w:t>Pi</w:t>
       </w:r>
-      <w:proofErr w:type="spellEnd"/>
       <w:r>
         <w:t xml:space="preserve"> </w:t>
       </w:r>
@@ -1706,45 +1425,19 @@
         <w:t>é</w:t>
       </w:r>
       <w:r>
-        <w:t xml:space="preserve"> a probabilidade da </w:t>
-      </w:r>
-      <w:proofErr w:type="spellStart"/>
-      <w:r>
-        <w:t>tupla</w:t>
-      </w:r>
-      <w:proofErr w:type="spellEnd"/>
-      <w:r>
-        <w:t xml:space="preserve"> em D pertencer </w:t>
+        <w:t xml:space="preserve"> a probabilidade da tupla em D pertencer </w:t>
       </w:r>
       <w:r>
         <w:t>a</w:t>
       </w:r>
       <w:r>
-        <w:t xml:space="preserve"> classe </w:t>
-      </w:r>
-      <w:proofErr w:type="spellStart"/>
-      <w:r>
-        <w:t>Ci</w:t>
-      </w:r>
-      <w:proofErr w:type="spellEnd"/>
-      <w:r>
-        <w:t xml:space="preserve"> e </w:t>
+        <w:t xml:space="preserve"> classe Ci e </w:t>
       </w:r>
       <w:r>
         <w:t>é</w:t>
       </w:r>
       <w:r>
-        <w:t xml:space="preserve"> estimada por |</w:t>
-      </w:r>
-      <w:proofErr w:type="spellStart"/>
-      <w:proofErr w:type="gramStart"/>
-      <w:r>
-        <w:t>Ci,D</w:t>
-      </w:r>
-      <w:proofErr w:type="spellEnd"/>
-      <w:proofErr w:type="gramEnd"/>
-      <w:r>
-        <w:t xml:space="preserve"> |/|D|. A soma </w:t>
+        <w:t xml:space="preserve"> estimada por |Ci,D |/|D|. A soma </w:t>
       </w:r>
       <w:r>
         <w:t>é</w:t>
@@ -1776,7 +1469,6 @@
           <w:i/>
           <w:iCs/>
         </w:rPr>
-        <w:lastRenderedPageBreak/>
         <w:t>Entropia</w:t>
       </w:r>
       <w:r>
@@ -1810,49 +1502,26 @@
         <w:t>é</w:t>
       </w:r>
       <w:r>
-        <w:t xml:space="preserve"> minimizar o </w:t>
-      </w:r>
-      <w:proofErr w:type="spellStart"/>
-      <w:r>
-        <w:t>expected</w:t>
-      </w:r>
-      <w:proofErr w:type="spellEnd"/>
+        <w:t xml:space="preserve"> minimizar o expected information requirements</w:t>
+      </w:r>
+      <w:r>
+        <w:t>(</w:t>
+      </w:r>
+      <w:r>
+        <w:rPr>
+          <w:lang w:val="pt-PT"/>
+        </w:rPr>
+        <w:t>requisitos de informação esperados</w:t>
+      </w:r>
+      <w:r>
+        <w:rPr>
+          <w:lang w:val="pt-PT"/>
+        </w:rPr>
+        <w:t>)</w:t>
+      </w:r>
       <w:r>
         <w:t xml:space="preserve"> </w:t>
       </w:r>
-      <w:proofErr w:type="spellStart"/>
-      <w:r>
-        <w:t>information</w:t>
-      </w:r>
-      <w:proofErr w:type="spellEnd"/>
-      <w:r>
-        <w:t xml:space="preserve"> </w:t>
-      </w:r>
-      <w:proofErr w:type="spellStart"/>
-      <w:proofErr w:type="gramStart"/>
-      <w:r>
-        <w:t>requirements</w:t>
-      </w:r>
-      <w:proofErr w:type="spellEnd"/>
-      <w:r>
-        <w:t>(</w:t>
-      </w:r>
-      <w:proofErr w:type="gramEnd"/>
-      <w:r>
-        <w:rPr>
-          <w:lang w:val="pt-PT"/>
-        </w:rPr>
-        <w:t>requisitos de informação esperados</w:t>
-      </w:r>
-      <w:r>
-        <w:rPr>
-          <w:lang w:val="pt-PT"/>
-        </w:rPr>
-        <w:t>)</w:t>
-      </w:r>
-      <w:r>
-        <w:t xml:space="preserve"> </w:t>
-      </w:r>
       <w:r>
         <w:t>necessário</w:t>
       </w:r>
@@ -1923,7 +1592,6 @@
         </w:rPr>
         <w:t xml:space="preserve">- </w:t>
       </w:r>
-      <w:proofErr w:type="spellStart"/>
       <w:r>
         <w:rPr>
           <w:b/>
@@ -1940,19 +1608,8 @@
           <w:sz w:val="28"/>
           <w:szCs w:val="28"/>
         </w:rPr>
-        <w:t>earest</w:t>
-      </w:r>
-      <w:proofErr w:type="spellEnd"/>
-      <w:r>
-        <w:rPr>
-          <w:b/>
-          <w:bCs/>
-          <w:sz w:val="28"/>
-          <w:szCs w:val="28"/>
-        </w:rPr>
-        <w:t xml:space="preserve"> </w:t>
-      </w:r>
-      <w:proofErr w:type="spellStart"/>
+        <w:t xml:space="preserve">earest </w:t>
+      </w:r>
       <w:r>
         <w:rPr>
           <w:b/>
@@ -1971,7 +1628,6 @@
         </w:rPr>
         <w:t>eighbour</w:t>
       </w:r>
-      <w:proofErr w:type="spellEnd"/>
       <w:r>
         <w:rPr>
           <w:b/>
@@ -2210,27 +1866,7 @@
           <w:sz w:val="28"/>
           <w:szCs w:val="28"/>
         </w:rPr>
-        <w:t xml:space="preserve"> (Suporte vector </w:t>
-      </w:r>
-      <w:proofErr w:type="spellStart"/>
-      <w:r>
-        <w:rPr>
-          <w:b/>
-          <w:bCs/>
-          <w:sz w:val="28"/>
-          <w:szCs w:val="28"/>
-        </w:rPr>
-        <w:t>machine</w:t>
-      </w:r>
-      <w:proofErr w:type="spellEnd"/>
-      <w:r>
-        <w:rPr>
-          <w:b/>
-          <w:bCs/>
-          <w:sz w:val="28"/>
-          <w:szCs w:val="28"/>
-        </w:rPr>
-        <w:t>)</w:t>
+        <w:t xml:space="preserve"> (Suporte vector machine)</w:t>
       </w:r>
     </w:p>
     <w:p>
@@ -2245,12 +1881,12 @@
     </w:p>
     <w:p>
       <w:r>
+        <w:lastRenderedPageBreak/>
         <w:t>Aprende hiperplanos (linha) de separação com margem máxima, encontra a melhor reta possível.</w:t>
       </w:r>
     </w:p>
     <w:p>
       <w:r>
-        <w:lastRenderedPageBreak/>
         <w:t xml:space="preserve">Margem máxima significa a </w:t>
       </w:r>
       <w:r>
@@ -2278,7 +1914,6 @@
           <w:szCs w:val="24"/>
         </w:rPr>
       </w:pPr>
-      <w:proofErr w:type="gramStart"/>
       <w:r>
         <w:rPr>
           <w:b/>
@@ -2288,7 +1923,6 @@
         </w:rPr>
         <w:t>Calculo</w:t>
       </w:r>
-      <w:proofErr w:type="gramEnd"/>
       <w:r>
         <w:rPr>
           <w:b/>
@@ -2303,21 +1937,8 @@
       <w:pPr>
         <w:ind w:left="708"/>
       </w:pPr>
-      <w:proofErr w:type="spellStart"/>
-      <w:r>
-        <w:t>Convex</w:t>
-      </w:r>
-      <w:proofErr w:type="spellEnd"/>
-      <w:r>
-        <w:t xml:space="preserve"> </w:t>
-      </w:r>
-      <w:proofErr w:type="spellStart"/>
-      <w:r>
-        <w:t>hulls</w:t>
-      </w:r>
-      <w:proofErr w:type="spellEnd"/>
-      <w:r>
-        <w:t xml:space="preserve"> (Envoltória convexa)</w:t>
+      <w:r>
+        <w:t>Convex hulls (Envoltória convexa)</w:t>
       </w:r>
     </w:p>
     <w:p>
@@ -4316,7 +3937,7 @@
 </file>
 
 <file path=customXml/itemProps1.xml><?xml version="1.0" encoding="utf-8"?>
-<ds:datastoreItem xmlns:ds="http://schemas.openxmlformats.org/officeDocument/2006/customXml" ds:itemID="{5641516E-DA72-41C5-8966-A8C0AC0EBF8D}">
+<ds:datastoreItem xmlns:ds="http://schemas.openxmlformats.org/officeDocument/2006/customXml" ds:itemID="{5CFC826F-A1CC-49AD-8316-50EC7D281D48}">
   <ds:schemaRefs>
     <ds:schemaRef ds:uri="http://schemas.openxmlformats.org/officeDocument/2006/bibliography"/>
   </ds:schemaRefs>

</xml_diff>